<commit_message>
updated resume and pdf
</commit_message>
<xml_diff>
--- a/resume2017.docx
+++ b/resume2017.docx
@@ -81,13 +81,8 @@
                     <w:jc w:val="both"/>
                   </w:pPr>
                   <w:r>
-                    <w:t xml:space="preserve">Java                       </w:t>
+                    <w:t>Java                       MySql</w:t>
                   </w:r>
-                  <w:proofErr w:type="spellStart"/>
-                  <w:r>
-                    <w:t>MySql</w:t>
-                  </w:r>
-                  <w:proofErr w:type="spellEnd"/>
                 </w:p>
                 <w:p>
                   <w:pPr>
@@ -322,8 +317,13 @@
                     <w:t xml:space="preserve"> I held a leadership position helping a</w:t>
                   </w:r>
                   <w:r>
-                    <w:t>nalyze technological processes to identify areas of re-work, loss of productivity, and wastes of time, while collaborating with personnel to interpret current operations into informed business practices for optimal growth and function</w:t>
+                    <w:t>nalyze technological processes to identify areas of re-work, loss of productivity, and wastes of time</w:t>
                   </w:r>
+                  <w:r>
+                    <w:t>.</w:t>
+                  </w:r>
+                  <w:bookmarkStart w:id="0" w:name="_GoBack"/>
+                  <w:bookmarkEnd w:id="0"/>
                 </w:p>
                 <w:p>
                   <w:pPr>
@@ -341,11 +341,9 @@
                   <w:r>
                     <w:t xml:space="preserve"> </w:t>
                   </w:r>
-                  <w:proofErr w:type="spellStart"/>
                   <w:r>
                     <w:t>Synaptics</w:t>
                   </w:r>
-                  <w:proofErr w:type="spellEnd"/>
                   <w:r>
                     <w:t xml:space="preserve"> </w:t>
                   </w:r>
@@ -6768,13 +6766,8 @@
                       </w:tcPr>
                       <w:p>
                         <w:r>
-                          <w:t>@</w:t>
+                          <w:t>@BooitsDaly</w:t>
                         </w:r>
-                        <w:proofErr w:type="spellStart"/>
-                        <w:r>
-                          <w:t>BooitsDaly</w:t>
-                        </w:r>
-                        <w:proofErr w:type="spellEnd"/>
                       </w:p>
                     </w:tc>
                   </w:tr>
@@ -6784,21 +6777,8 @@
                     <w:jc w:val="both"/>
                   </w:pPr>
                   <w:r>
-                    <w:t xml:space="preserve">  caitlyndaly.com | </w:t>
+                    <w:t xml:space="preserve">  caitlyndaly.com | Github: BooitsDaly</w:t>
                   </w:r>
-                  <w:proofErr w:type="spellStart"/>
-                  <w:r>
-                    <w:t>Github</w:t>
-                  </w:r>
-                  <w:proofErr w:type="spellEnd"/>
-                  <w:r>
-                    <w:t xml:space="preserve">: </w:t>
-                  </w:r>
-                  <w:proofErr w:type="spellStart"/>
-                  <w:r>
-                    <w:t>BooitsDaly</w:t>
-                  </w:r>
-                  <w:proofErr w:type="spellEnd"/>
                 </w:p>
                 <w:p/>
                 <w:p/>
@@ -6828,18 +6808,11 @@
                     <w:pStyle w:val="Heading3"/>
                   </w:pPr>
                   <w:r>
-                    <w:t xml:space="preserve">4 Years of </w:t>
+                    <w:t xml:space="preserve">I hold a management position for Gaia which </w:t>
                   </w:r>
-                  <w:proofErr w:type="spellStart"/>
                   <w:r>
-                    <w:t>varisty</w:t>
+                    <w:t>is a startup company that is devoted to helping others through wearable technology. Started by an ex-RIT student, Gaia creates technology that helps athletes train to stay fit, and helps autism patients as well as their families.</w:t>
                   </w:r>
-                  <w:proofErr w:type="spellEnd"/>
-                  <w:r>
-                    <w:t xml:space="preserve"> soccer</w:t>
-                  </w:r>
-                  <w:bookmarkStart w:id="0" w:name="_GoBack"/>
-                  <w:bookmarkEnd w:id="0"/>
                 </w:p>
               </w:tc>
             </w:tr>
@@ -6851,6 +6824,7 @@
     <w:p>
       <w:pPr>
         <w:pStyle w:val="NoSpacing"/>
+        <w:jc w:val="both"/>
       </w:pPr>
     </w:p>
     <w:sectPr>
@@ -8298,8 +8272,8 @@
   <w:rsids>
     <w:rsidRoot w:val="004F27C6"/>
     <w:rsid w:val="00097385"/>
+    <w:rsid w:val="004832E4"/>
     <w:rsid w:val="004F27C6"/>
-    <w:rsid w:val="00C15292"/>
   </w:rsids>
   <m:mathPr>
     <m:mathFont m:val="Cambria Math"/>

</xml_diff>